<commit_message>
Descripción de los cambios realizados en Enlaces del parcial.docx
</commit_message>
<xml_diff>
--- a/Enlaces del parcial.docx
+++ b/Enlaces del parcial.docx
@@ -3,11 +3,11 @@
 <w:document xmlns:wpc="http://schemas.microsoft.com/office/word/2010/wordprocessingCanvas" xmlns:cx="http://schemas.microsoft.com/office/drawing/2014/chartex" xmlns:cx1="http://schemas.microsoft.com/office/drawing/2015/9/8/chartex" xmlns:cx2="http://schemas.microsoft.com/office/drawing/2015/10/21/chartex" xmlns:cx3="http://schemas.microsoft.com/office/drawing/2016/5/9/chartex" xmlns:cx4="http://schemas.microsoft.com/office/drawing/2016/5/10/chartex" xmlns:cx5="http://schemas.microsoft.com/office/drawing/2016/5/11/chartex" xmlns:cx6="http://schemas.microsoft.com/office/drawing/2016/5/12/chartex" xmlns:cx7="http://schemas.microsoft.com/office/drawing/2016/5/13/chartex" xmlns:cx8="http://schemas.microsoft.com/office/drawing/2016/5/14/chartex" xmlns:mc="http://schemas.openxmlformats.org/markup-compatibility/2006" xmlns:aink="http://schemas.microsoft.com/office/drawing/2016/ink" xmlns:am3d="http://schemas.microsoft.com/office/drawing/2017/model3d" xmlns:o="urn:schemas-microsoft-com:office:office" xmlns:oel="http://schemas.microsoft.com/office/2019/extlst" xmlns:r="http://schemas.openxmlformats.org/officeDocument/2006/relationships" xmlns:m="http://schemas.openxmlformats.org/officeDocument/2006/math" xmlns:v="urn:schemas-microsoft-com:vml" xmlns:wp14="http://schemas.microsoft.com/office/word/2010/wordprocessingDrawing" xmlns:wp="http://schemas.openxmlformats.org/drawingml/2006/wordprocessingDrawing" xmlns:w10="urn:schemas-microsoft-com:office:word" xmlns:w="http://schemas.openxmlformats.org/wordprocessingml/2006/main" xmlns:w14="http://schemas.microsoft.com/office/word/2010/wordml" xmlns:w15="http://schemas.microsoft.com/office/word/2012/wordml" xmlns:w16cex="http://schemas.microsoft.com/office/word/2018/wordml/cex" xmlns:w16cid="http://schemas.microsoft.com/office/word/2016/wordml/cid" xmlns:w16="http://schemas.microsoft.com/office/word/2018/wordml" xmlns:w16du="http://schemas.microsoft.com/office/word/2023/wordml/word16du" xmlns:w16sdtdh="http://schemas.microsoft.com/office/word/2020/wordml/sdtdatahash" xmlns:w16se="http://schemas.microsoft.com/office/word/2015/wordml/symex" xmlns:wpg="http://schemas.microsoft.com/office/word/2010/wordprocessingGroup" xmlns:wpi="http://schemas.microsoft.com/office/word/2010/wordprocessingInk" xmlns:wne="http://schemas.microsoft.com/office/word/2006/wordml" xmlns:wps="http://schemas.microsoft.com/office/word/2010/wordprocessingShape" mc:Ignorable="w14 w15 w16se w16cid w16 w16cex w16sdtdh w16du wp14">
   <w:body>
     <w:p>
-      <w:pPr>
-        <w:rPr>
-          <w:rStyle w:val="Hipervnculo"/>
-        </w:rPr>
-      </w:pPr>
+      <w:r>
+        <w:t>GitHub:</w:t>
+      </w:r>
+    </w:p>
+    <w:p>
       <w:hyperlink r:id="rId6" w:history="1">
         <w:r>
           <w:rPr>
@@ -20,6 +20,55 @@
     <w:p>
       <w:pPr>
         <w:rPr>
+          <w:rStyle w:val="Hipervnculo"/>
+          <w:color w:val="auto"/>
+          <w:u w:val="none"/>
+        </w:rPr>
+      </w:pPr>
+      <w:r>
+        <w:t>Trello:</w:t>
+      </w:r>
+    </w:p>
+    <w:p>
+      <w:pPr>
+        <w:rPr>
+          <w:lang w:val="es-MX"/>
+        </w:rPr>
+      </w:pPr>
+      <w:hyperlink r:id="rId7" w:history="1">
+        <w:r>
+          <w:rPr>
+            <w:rStyle w:val="Hipervnculo"/>
+            <w:lang w:val="es-MX"/>
+          </w:rPr>
+          <w:t>https://trello.com/b/itZwVM99/parcial-corte1</w:t>
+        </w:r>
+      </w:hyperlink>
+    </w:p>
+    <w:p>
+      <w:pPr>
+        <w:rPr>
+          <w:lang w:val="es-MX"/>
+        </w:rPr>
+      </w:pPr>
+      <w:proofErr w:type="spellStart"/>
+      <w:r>
+        <w:rPr>
+          <w:lang w:val="es-MX"/>
+        </w:rPr>
+        <w:t>Canvas</w:t>
+      </w:r>
+      <w:proofErr w:type="spellEnd"/>
+      <w:r>
+        <w:rPr>
+          <w:lang w:val="es-MX"/>
+        </w:rPr>
+        <w:t>:</w:t>
+      </w:r>
+    </w:p>
+    <w:p>
+      <w:pPr>
+        <w:rPr>
           <w:lang w:val="es-MX"/>
         </w:rPr>
       </w:pPr>
@@ -27,11 +76,58 @@
         <w:rPr>
           <w:lang w:val="es-MX"/>
         </w:rPr>
-        <w:t>https://trello.com/b/itZwVM99/parcial-corte1</w:t>
+        <w:t>https://www.canva.com/design/DAGPqrdnNJ8/aI5l0EalwSg5cGspK_0xeQ/edit?utm_content=DAGPqrdnNJ8&amp;utm_campaign=designshare&amp;utm_medium=link2&amp;utm_source=sharebutton</w:t>
+      </w:r>
+    </w:p>
+    <w:p>
+      <w:pPr>
+        <w:rPr>
+          <w:lang w:val="es-MX"/>
+        </w:rPr>
+      </w:pPr>
+      <w:r>
+        <w:rPr>
+          <w:noProof/>
+        </w:rPr>
+        <w:drawing>
+          <wp:inline distT="0" distB="0" distL="0" distR="0" wp14:anchorId="2D6BE8BD" wp14:editId="46638209">
+            <wp:extent cx="5612130" cy="3155315"/>
+            <wp:effectExtent l="0" t="0" r="7620" b="6985"/>
+            <wp:docPr id="1466677029" name="Imagen 1"/>
+            <wp:cNvGraphicFramePr>
+              <a:graphicFrameLocks xmlns:a="http://schemas.openxmlformats.org/drawingml/2006/main" noChangeAspect="1"/>
+            </wp:cNvGraphicFramePr>
+            <a:graphic xmlns:a="http://schemas.openxmlformats.org/drawingml/2006/main">
+              <a:graphicData uri="http://schemas.openxmlformats.org/drawingml/2006/picture">
+                <pic:pic xmlns:pic="http://schemas.openxmlformats.org/drawingml/2006/picture">
+                  <pic:nvPicPr>
+                    <pic:cNvPr id="1466677029" name=""/>
+                    <pic:cNvPicPr/>
+                  </pic:nvPicPr>
+                  <pic:blipFill>
+                    <a:blip r:embed="rId8"/>
+                    <a:stretch>
+                      <a:fillRect/>
+                    </a:stretch>
+                  </pic:blipFill>
+                  <pic:spPr>
+                    <a:xfrm>
+                      <a:off x="0" y="0"/>
+                      <a:ext cx="5612130" cy="3155315"/>
+                    </a:xfrm>
+                    <a:prstGeom prst="rect">
+                      <a:avLst/>
+                    </a:prstGeom>
+                  </pic:spPr>
+                </pic:pic>
+              </a:graphicData>
+            </a:graphic>
+          </wp:inline>
+        </w:drawing>
       </w:r>
     </w:p>
     <w:sectPr>
-      <w:headerReference w:type="default" r:id="rId7"/>
+      <w:headerReference w:type="default" r:id="rId9"/>
       <w:pgSz w:w="12240" w:h="15840"/>
       <w:pgMar w:top="1417" w:right="1701" w:bottom="1417" w:left="1701" w:header="708" w:footer="708" w:gutter="0"/>
       <w:cols w:space="708"/>

</xml_diff>